<commit_message>
Site updated: 2020-06-01 16:15:10
</commit_message>
<xml_diff>
--- a/about/李宝.docx
+++ b/about/李宝.docx
@@ -581,7 +581,7 @@
                 <w:szCs w:val="24"/>
                 <w:lang w:val="en-US" w:eastAsia="zh-CN"/>
               </w:rPr>
-              <w:t>湖北名族大学</w:t>
+              <w:t>湖北民族大学</w:t>
             </w:r>
           </w:p>
         </w:tc>
@@ -806,19 +806,65 @@
               <w:ind w:left="0" w:right="0"/>
               <w:jc w:val="center"/>
               <w:rPr>
-                <w:rFonts w:hint="eastAsia" w:ascii="宋体" w:hAnsi="宋体" w:cs="宋体"/>
-                <w:sz w:val="24"/>
-                <w:szCs w:val="24"/>
-              </w:rPr>
-            </w:pPr>
-            <w:r>
-              <w:rPr>
-                <w:rFonts w:hint="eastAsia" w:ascii="宋体" w:hAnsi="宋体" w:cs="宋体"/>
-                <w:sz w:val="24"/>
-                <w:szCs w:val="24"/>
-              </w:rPr>
-              <w:t>135-9380-1994</w:t>
-            </w:r>
+                <w:rFonts w:hint="default" w:ascii="宋体" w:hAnsi="宋体" w:cs="宋体" w:eastAsiaTheme="minorEastAsia"/>
+                <w:sz w:val="24"/>
+                <w:szCs w:val="24"/>
+                <w:lang w:val="en-US" w:eastAsia="zh-CN"/>
+              </w:rPr>
+            </w:pPr>
+            <w:r>
+              <w:rPr>
+                <w:rFonts w:hint="eastAsia" w:ascii="宋体" w:hAnsi="宋体" w:cs="宋体"/>
+                <w:sz w:val="24"/>
+                <w:szCs w:val="24"/>
+              </w:rPr>
+              <w:t>1</w:t>
+            </w:r>
+            <w:r>
+              <w:rPr>
+                <w:rFonts w:hint="eastAsia" w:ascii="宋体" w:hAnsi="宋体" w:cs="宋体"/>
+                <w:sz w:val="24"/>
+                <w:szCs w:val="24"/>
+                <w:lang w:val="en-US" w:eastAsia="zh-CN"/>
+              </w:rPr>
+              <w:t>56</w:t>
+            </w:r>
+            <w:r>
+              <w:rPr>
+                <w:rFonts w:hint="eastAsia" w:ascii="宋体" w:hAnsi="宋体" w:cs="宋体"/>
+                <w:sz w:val="24"/>
+                <w:szCs w:val="24"/>
+              </w:rPr>
+              <w:t>-</w:t>
+            </w:r>
+            <w:r>
+              <w:rPr>
+                <w:rFonts w:hint="eastAsia" w:ascii="宋体" w:hAnsi="宋体" w:cs="宋体"/>
+                <w:sz w:val="24"/>
+                <w:szCs w:val="24"/>
+                <w:lang w:val="en-US" w:eastAsia="zh-CN"/>
+              </w:rPr>
+              <w:t>1890</w:t>
+            </w:r>
+            <w:r>
+              <w:rPr>
+                <w:rFonts w:hint="eastAsia" w:ascii="宋体" w:hAnsi="宋体" w:cs="宋体"/>
+                <w:sz w:val="24"/>
+                <w:szCs w:val="24"/>
+              </w:rPr>
+              <w:t>-</w:t>
+            </w:r>
+            <w:r>
+              <w:rPr>
+                <w:rFonts w:hint="eastAsia" w:ascii="宋体" w:hAnsi="宋体" w:cs="宋体"/>
+                <w:sz w:val="24"/>
+                <w:szCs w:val="24"/>
+                <w:lang w:val="en-US" w:eastAsia="zh-CN"/>
+              </w:rPr>
+              <w:t>8581</w:t>
+            </w:r>
+            <w:bookmarkStart w:id="7" w:name="_GoBack"/>
+            <w:bookmarkEnd w:id="7"/>
           </w:p>
         </w:tc>
         <w:tc>
@@ -1388,7 +1434,7 @@
                 <w:szCs w:val="24"/>
                 <w:lang w:val="en-US" w:eastAsia="zh-CN"/>
               </w:rPr>
-              <w:t>熟练应用第三方开源框架,例如:Element、Echarts、Layui、bootstrap等</w:t>
+              <w:t>熟练应用前端第三方开源框架,例如:Element、Echarts、Layui、bootstrap等</w:t>
             </w:r>
           </w:p>
           <w:p>
@@ -1508,7 +1554,7 @@
                 <w:szCs w:val="24"/>
                 <w:lang w:val="en-US" w:eastAsia="zh-CN"/>
               </w:rPr>
-              <w:t>精通Asp.Net Core框架,熟练使用C#泛型、多线程、反射、委托等</w:t>
+              <w:t>精通Asp.Net Core框架,精通使用C#泛型、多线程、反射、委托等</w:t>
             </w:r>
           </w:p>
           <w:p>
@@ -1536,7 +1582,7 @@
                 <w:szCs w:val="24"/>
                 <w:lang w:val="en-US" w:eastAsia="zh-CN"/>
               </w:rPr>
-              <w:t>精通使用Sql Server数据库,</w:t>
+              <w:t>精通使用Sql Server、Mysql数据库,</w:t>
             </w:r>
             <w:r>
               <w:rPr>
@@ -1545,7 +1591,7 @@
                 <w:sz w:val="21"/>
                 <w:szCs w:val="20"/>
               </w:rPr>
-              <w:t>包括视图、存储过程、触发器、作业、游标等T-SQL语句</w:t>
+              <w:t>包括视图、存储过程、触发器、作业、游标等SQL语句</w:t>
             </w:r>
             <w:r>
               <w:rPr>
@@ -1666,18 +1712,7 @@
                 <w:szCs w:val="24"/>
                 <w:lang w:val="en-US" w:eastAsia="zh-CN"/>
               </w:rPr>
-              <w:t>有自主搭建服务器(iis、Tfp、Redis、Docker)相关经验(了解阿里云、腾讯云服务器、linux</w:t>
-            </w:r>
-            <w:bookmarkStart w:id="7" w:name="_GoBack"/>
-            <w:bookmarkEnd w:id="7"/>
-            <w:r>
-              <w:rPr>
-                <w:rFonts w:hint="eastAsia" w:ascii="宋体" w:hAnsi="宋体" w:cs="宋体"/>
-                <w:sz w:val="24"/>
-                <w:szCs w:val="24"/>
-                <w:lang w:val="en-US" w:eastAsia="zh-CN"/>
-              </w:rPr>
-              <w:t>)</w:t>
+              <w:t>熟悉OOP、AOP、设计模式、微服务</w:t>
             </w:r>
           </w:p>
           <w:p>
@@ -1705,35 +1740,7 @@
                 <w:szCs w:val="24"/>
                 <w:lang w:val="en-US" w:eastAsia="zh-CN"/>
               </w:rPr>
-              <w:t>自主研发SDMI1.0、RoadFlow工作流(翻版、责任链设计模式)</w:t>
-            </w:r>
-          </w:p>
-          <w:p>
-            <w:pPr>
-              <w:keepNext w:val="0"/>
-              <w:keepLines w:val="0"/>
-              <w:numPr>
-                <w:ilvl w:val="0"/>
-                <w:numId w:val="1"/>
-              </w:numPr>
-              <w:suppressLineNumbers w:val="0"/>
-              <w:spacing w:before="78" w:beforeLines="25" w:beforeAutospacing="0" w:after="78" w:afterLines="25" w:afterAutospacing="0" w:line="240" w:lineRule="atLeast"/>
-              <w:ind w:left="0" w:leftChars="0" w:right="0" w:firstLine="0" w:firstLineChars="0"/>
-              <w:rPr>
-                <w:rFonts w:hint="default" w:ascii="宋体" w:hAnsi="宋体" w:cs="宋体"/>
-                <w:sz w:val="24"/>
-                <w:szCs w:val="24"/>
-                <w:lang w:val="en-US" w:eastAsia="zh-CN"/>
-              </w:rPr>
-            </w:pPr>
-            <w:r>
-              <w:rPr>
-                <w:rFonts w:hint="eastAsia" w:ascii="宋体" w:hAnsi="宋体" w:cs="宋体"/>
-                <w:sz w:val="24"/>
-                <w:szCs w:val="24"/>
-                <w:lang w:val="en-US" w:eastAsia="zh-CN"/>
-              </w:rPr>
-              <w:t>熟悉OOP、AOP、设计模式、微服务</w:t>
+              <w:t>了解计算机原理、基础算法、数据结构、</w:t>
             </w:r>
           </w:p>
         </w:tc>
@@ -1849,26 +1856,469 @@
               <w:keepLines w:val="0"/>
               <w:suppressLineNumbers w:val="0"/>
               <w:spacing w:before="156" w:beforeAutospacing="0" w:after="156" w:afterAutospacing="0"/>
-              <w:ind w:left="0" w:right="0"/>
+              <w:ind w:left="1200" w:right="0" w:hanging="1200" w:hangingChars="500"/>
               <w:rPr>
                 <w:rFonts w:hint="default" w:ascii="宋体" w:hAnsi="宋体" w:eastAsia="宋体" w:cs="宋体"/>
-                <w:b/>
-                <w:color w:val="000000"/>
-                <w:sz w:val="24"/>
-                <w:szCs w:val="24"/>
-                <w:lang w:val="en-US" w:eastAsia="zh-CN"/>
-              </w:rPr>
-            </w:pPr>
+                <w:b w:val="0"/>
+                <w:bCs/>
+                <w:color w:val="000000"/>
+                <w:sz w:val="24"/>
+                <w:szCs w:val="24"/>
+                <w:lang w:val="en-US" w:eastAsia="zh-CN"/>
+              </w:rPr>
+            </w:pPr>
+            <w:r>
+              <w:rPr>
+                <w:rFonts w:hint="eastAsia" w:ascii="宋体" w:hAnsi="宋体" w:eastAsia="宋体" w:cs="宋体"/>
+                <w:b w:val="0"/>
+                <w:bCs/>
+                <w:color w:val="000000"/>
+                <w:sz w:val="24"/>
+                <w:szCs w:val="24"/>
+                <w:lang w:val="en-US" w:eastAsia="zh-CN"/>
+              </w:rPr>
+              <w:t>工作方面: 在3年的开发中,编码</w:t>
+            </w:r>
             <w:r>
               <w:rPr>
                 <w:rFonts w:hint="eastAsia" w:ascii="宋体" w:hAnsi="宋体" w:eastAsia="宋体" w:cs="宋体"/>
                 <w:b/>
-                <w:color w:val="000000"/>
-                <w:sz w:val="24"/>
-                <w:szCs w:val="24"/>
-                <w:lang w:val="en-US" w:eastAsia="zh-CN"/>
-              </w:rPr>
-              <w:t>3年的开发经验,开发过多个后台系统,涉及到前端/后端/数据库设计和开发,让我对自己的程序有严格的要求，严谨的思路，严谨的编码规范，敢于优化，提高用户的体验度,敢于重构,我喜欢编程,喜欢编程带来的成就感。</w:t>
+                <w:bCs w:val="0"/>
+                <w:color w:val="000000"/>
+                <w:sz w:val="24"/>
+                <w:szCs w:val="24"/>
+                <w:lang w:val="en-US" w:eastAsia="zh-CN"/>
+              </w:rPr>
+              <w:t>行数超过20万</w:t>
+            </w:r>
+            <w:r>
+              <w:rPr>
+                <w:rFonts w:hint="eastAsia" w:ascii="宋体" w:hAnsi="宋体" w:eastAsia="宋体" w:cs="宋体"/>
+                <w:b w:val="0"/>
+                <w:bCs/>
+                <w:color w:val="000000"/>
+                <w:sz w:val="24"/>
+                <w:szCs w:val="24"/>
+                <w:lang w:val="en-US" w:eastAsia="zh-CN"/>
+              </w:rPr>
+              <w:t>,熟练掌握</w:t>
+            </w:r>
+            <w:r>
+              <w:rPr>
+                <w:rFonts w:hint="eastAsia" w:ascii="宋体" w:hAnsi="宋体" w:eastAsia="宋体" w:cs="宋体"/>
+                <w:b/>
+                <w:bCs w:val="0"/>
+                <w:color w:val="000000"/>
+                <w:sz w:val="24"/>
+                <w:szCs w:val="24"/>
+                <w:lang w:val="en-US" w:eastAsia="zh-CN"/>
+              </w:rPr>
+              <w:t>.NET Core开发技术</w:t>
+            </w:r>
+            <w:r>
+              <w:rPr>
+                <w:rFonts w:hint="eastAsia" w:ascii="宋体" w:hAnsi="宋体" w:eastAsia="宋体" w:cs="宋体"/>
+                <w:b w:val="0"/>
+                <w:bCs/>
+                <w:color w:val="000000"/>
+                <w:sz w:val="24"/>
+                <w:szCs w:val="24"/>
+                <w:lang w:val="en-US" w:eastAsia="zh-CN"/>
+              </w:rPr>
+              <w:t>,在万达信息-HIP产品部任职期间，开发项目医疗决策支持系统(BI),创造</w:t>
+            </w:r>
+            <w:r>
+              <w:rPr>
+                <w:rFonts w:hint="eastAsia" w:ascii="宋体" w:hAnsi="宋体" w:eastAsia="宋体" w:cs="宋体"/>
+                <w:b/>
+                <w:bCs w:val="0"/>
+                <w:color w:val="000000"/>
+                <w:sz w:val="24"/>
+                <w:szCs w:val="24"/>
+                <w:lang w:val="en-US" w:eastAsia="zh-CN"/>
+              </w:rPr>
+              <w:t>收益1800万!</w:t>
+            </w:r>
+          </w:p>
+          <w:p>
+            <w:pPr>
+              <w:keepNext w:val="0"/>
+              <w:keepLines w:val="0"/>
+              <w:suppressLineNumbers w:val="0"/>
+              <w:spacing w:before="156" w:beforeAutospacing="0" w:after="156" w:afterAutospacing="0"/>
+              <w:ind w:left="0" w:right="0"/>
+              <w:rPr>
+                <w:rFonts w:hint="default" w:ascii="宋体" w:hAnsi="宋体" w:eastAsia="宋体" w:cs="宋体"/>
+                <w:b w:val="0"/>
+                <w:bCs/>
+                <w:color w:val="000000"/>
+                <w:sz w:val="24"/>
+                <w:szCs w:val="24"/>
+                <w:lang w:val="en-US" w:eastAsia="zh-CN"/>
+              </w:rPr>
+            </w:pPr>
+            <w:r>
+              <w:rPr>
+                <w:rFonts w:hint="eastAsia" w:ascii="宋体" w:hAnsi="宋体" w:eastAsia="宋体" w:cs="宋体"/>
+                <w:b w:val="0"/>
+                <w:bCs/>
+                <w:color w:val="000000"/>
+                <w:sz w:val="24"/>
+                <w:szCs w:val="24"/>
+                <w:lang w:val="en-US" w:eastAsia="zh-CN"/>
+              </w:rPr>
+              <w:t>经验方面: 曾在3年开发中,参与</w:t>
+            </w:r>
+            <w:r>
+              <w:rPr>
+                <w:rFonts w:hint="eastAsia" w:ascii="宋体" w:hAnsi="宋体" w:eastAsia="宋体" w:cs="宋体"/>
+                <w:b/>
+                <w:bCs w:val="0"/>
+                <w:color w:val="000000"/>
+                <w:sz w:val="24"/>
+                <w:szCs w:val="24"/>
+                <w:lang w:val="en-US" w:eastAsia="zh-CN"/>
+              </w:rPr>
+              <w:t>ERP</w:t>
+            </w:r>
+            <w:r>
+              <w:rPr>
+                <w:rFonts w:hint="eastAsia" w:ascii="宋体" w:hAnsi="宋体" w:eastAsia="宋体" w:cs="宋体"/>
+                <w:b w:val="0"/>
+                <w:bCs/>
+                <w:color w:val="000000"/>
+                <w:sz w:val="24"/>
+                <w:szCs w:val="24"/>
+                <w:lang w:val="en-US" w:eastAsia="zh-CN"/>
+              </w:rPr>
+              <w:t>、</w:t>
+            </w:r>
+            <w:r>
+              <w:rPr>
+                <w:rFonts w:hint="eastAsia" w:ascii="宋体" w:hAnsi="宋体" w:eastAsia="宋体" w:cs="宋体"/>
+                <w:b/>
+                <w:bCs w:val="0"/>
+                <w:color w:val="000000"/>
+                <w:sz w:val="24"/>
+                <w:szCs w:val="24"/>
+                <w:lang w:val="en-US" w:eastAsia="zh-CN"/>
+              </w:rPr>
+              <w:t>医疗行业</w:t>
+            </w:r>
+            <w:r>
+              <w:rPr>
+                <w:rFonts w:hint="eastAsia" w:ascii="宋体" w:hAnsi="宋体" w:eastAsia="宋体" w:cs="宋体"/>
+                <w:b w:val="0"/>
+                <w:bCs/>
+                <w:color w:val="000000"/>
+                <w:sz w:val="24"/>
+                <w:szCs w:val="24"/>
+                <w:lang w:val="en-US" w:eastAsia="zh-CN"/>
+              </w:rPr>
+              <w:t>重大的项目发设计！</w:t>
+            </w:r>
+          </w:p>
+          <w:p>
+            <w:pPr>
+              <w:keepNext w:val="0"/>
+              <w:keepLines w:val="0"/>
+              <w:suppressLineNumbers w:val="0"/>
+              <w:spacing w:before="0" w:beforeLines="0" w:beforeAutospacing="0" w:after="0" w:afterLines="0" w:afterAutospacing="0" w:line="240" w:lineRule="auto"/>
+              <w:ind w:left="1200" w:right="0" w:hanging="1200" w:hangingChars="500"/>
+              <w:rPr>
+                <w:rFonts w:hint="default" w:ascii="宋体" w:hAnsi="宋体" w:eastAsia="宋体" w:cs="宋体"/>
+                <w:b w:val="0"/>
+                <w:bCs/>
+                <w:color w:val="000000"/>
+                <w:sz w:val="24"/>
+                <w:szCs w:val="24"/>
+                <w:lang w:val="en-US" w:eastAsia="zh-CN"/>
+              </w:rPr>
+            </w:pPr>
+            <w:r>
+              <w:rPr>
+                <w:rFonts w:hint="eastAsia" w:ascii="宋体" w:hAnsi="宋体" w:eastAsia="宋体" w:cs="宋体"/>
+                <w:b w:val="0"/>
+                <w:bCs/>
+                <w:color w:val="000000"/>
+                <w:sz w:val="24"/>
+                <w:szCs w:val="24"/>
+                <w:lang w:val="en-US" w:eastAsia="zh-CN"/>
+              </w:rPr>
+              <w:t>生活方面: 曾多次</w:t>
+            </w:r>
+            <w:r>
+              <w:rPr>
+                <w:rFonts w:hint="eastAsia" w:ascii="宋体" w:hAnsi="宋体" w:eastAsia="宋体" w:cs="宋体"/>
+                <w:b/>
+                <w:bCs w:val="0"/>
+                <w:color w:val="000000"/>
+                <w:sz w:val="24"/>
+                <w:szCs w:val="24"/>
+                <w:lang w:val="en-US" w:eastAsia="zh-CN"/>
+              </w:rPr>
+              <w:t>GitHub</w:t>
+            </w:r>
+            <w:r>
+              <w:rPr>
+                <w:rFonts w:hint="eastAsia" w:ascii="宋体" w:hAnsi="宋体" w:eastAsia="宋体" w:cs="宋体"/>
+                <w:b w:val="0"/>
+                <w:bCs/>
+                <w:color w:val="000000"/>
+                <w:sz w:val="24"/>
+                <w:szCs w:val="24"/>
+                <w:lang w:val="en-US" w:eastAsia="zh-CN"/>
+              </w:rPr>
+              <w:t>，</w:t>
+            </w:r>
+            <w:r>
+              <w:rPr>
+                <w:rFonts w:hint="eastAsia" w:ascii="宋体" w:hAnsi="宋体" w:eastAsia="宋体" w:cs="宋体"/>
+                <w:b/>
+                <w:bCs w:val="0"/>
+                <w:color w:val="000000"/>
+                <w:sz w:val="24"/>
+                <w:szCs w:val="24"/>
+                <w:lang w:val="en-US" w:eastAsia="zh-CN"/>
+              </w:rPr>
+              <w:t>Layui</w:t>
+            </w:r>
+            <w:r>
+              <w:rPr>
+                <w:rFonts w:hint="eastAsia" w:ascii="宋体" w:hAnsi="宋体" w:eastAsia="宋体" w:cs="宋体"/>
+                <w:b w:val="0"/>
+                <w:bCs/>
+                <w:color w:val="000000"/>
+                <w:sz w:val="24"/>
+                <w:szCs w:val="24"/>
+                <w:lang w:val="en-US" w:eastAsia="zh-CN"/>
+              </w:rPr>
+              <w:t>社区分享过自己的项目,现在</w:t>
+            </w:r>
+            <w:r>
+              <w:rPr>
+                <w:rFonts w:hint="eastAsia" w:ascii="宋体" w:hAnsi="宋体" w:eastAsia="宋体" w:cs="宋体"/>
+                <w:b/>
+                <w:bCs w:val="0"/>
+                <w:color w:val="000000"/>
+                <w:sz w:val="24"/>
+                <w:szCs w:val="24"/>
+                <w:lang w:val="en-US" w:eastAsia="zh-CN"/>
+              </w:rPr>
+              <w:t>开源项目一个</w:t>
+            </w:r>
+            <w:r>
+              <w:rPr>
+                <w:rFonts w:hint="eastAsia" w:ascii="宋体" w:hAnsi="宋体" w:eastAsia="宋体" w:cs="宋体"/>
+                <w:b w:val="0"/>
+                <w:bCs/>
+                <w:color w:val="000000"/>
+                <w:sz w:val="24"/>
+                <w:szCs w:val="24"/>
+                <w:lang w:val="en-US" w:eastAsia="zh-CN"/>
+              </w:rPr>
+              <w:t>,并在自己的服务器上独立部署,代号SDMI。</w:t>
+            </w:r>
+          </w:p>
+          <w:p>
+            <w:pPr>
+              <w:keepNext w:val="0"/>
+              <w:keepLines w:val="0"/>
+              <w:suppressLineNumbers w:val="0"/>
+              <w:spacing w:before="156" w:beforeAutospacing="0" w:after="156" w:afterAutospacing="0"/>
+              <w:ind w:left="0" w:right="0"/>
+              <w:rPr>
+                <w:rFonts w:hint="eastAsia" w:ascii="宋体" w:hAnsi="宋体" w:eastAsia="宋体" w:cs="宋体"/>
+                <w:b w:val="0"/>
+                <w:bCs/>
+                <w:color w:val="000000"/>
+                <w:sz w:val="24"/>
+                <w:szCs w:val="24"/>
+                <w:lang w:val="en-US" w:eastAsia="zh-CN"/>
+              </w:rPr>
+            </w:pPr>
+            <w:r>
+              <w:rPr>
+                <w:rFonts w:hint="eastAsia" w:ascii="宋体" w:hAnsi="宋体" w:eastAsia="宋体" w:cs="宋体"/>
+                <w:b w:val="0"/>
+                <w:bCs/>
+                <w:color w:val="000000"/>
+                <w:sz w:val="24"/>
+                <w:szCs w:val="24"/>
+                <w:lang w:val="en-US" w:eastAsia="zh-CN"/>
+              </w:rPr>
+              <w:t>性格方面</w:t>
+            </w:r>
+            <w:r>
+              <w:rPr>
+                <w:rFonts w:hint="eastAsia" w:ascii="宋体" w:hAnsi="宋体" w:eastAsia="宋体" w:cs="宋体"/>
+                <w:b/>
+                <w:bCs w:val="0"/>
+                <w:color w:val="000000"/>
+                <w:sz w:val="24"/>
+                <w:szCs w:val="24"/>
+                <w:lang w:val="en-US" w:eastAsia="zh-CN"/>
+              </w:rPr>
+              <w:t xml:space="preserve">: </w:t>
+            </w:r>
+            <w:r>
+              <w:rPr>
+                <w:rFonts w:hint="eastAsia" w:ascii="宋体" w:hAnsi="宋体" w:eastAsia="宋体" w:cs="宋体"/>
+                <w:b w:val="0"/>
+                <w:bCs/>
+                <w:color w:val="000000"/>
+                <w:sz w:val="24"/>
+                <w:szCs w:val="24"/>
+                <w:lang w:val="en-US" w:eastAsia="zh-CN"/>
+              </w:rPr>
+              <w:t>善于思考和解决问题、喜欢挑战和学习、擅长沟通，乐于交流与分享、并且成功</w:t>
+            </w:r>
+            <w:r>
+              <w:rPr>
+                <w:rFonts w:hint="eastAsia" w:ascii="宋体" w:hAnsi="宋体" w:eastAsia="宋体" w:cs="宋体"/>
+                <w:b/>
+                <w:bCs w:val="0"/>
+                <w:color w:val="000000"/>
+                <w:sz w:val="24"/>
+                <w:szCs w:val="24"/>
+                <w:lang w:val="en-US" w:eastAsia="zh-CN"/>
+              </w:rPr>
+              <w:t>戒掉烟瘾</w:t>
+            </w:r>
+            <w:r>
+              <w:rPr>
+                <w:rFonts w:hint="eastAsia" w:ascii="宋体" w:hAnsi="宋体" w:eastAsia="宋体" w:cs="宋体"/>
+                <w:b w:val="0"/>
+                <w:bCs/>
+                <w:color w:val="000000"/>
+                <w:sz w:val="24"/>
+                <w:szCs w:val="24"/>
+                <w:lang w:val="en-US" w:eastAsia="zh-CN"/>
+              </w:rPr>
+              <w:t>！</w:t>
+            </w:r>
+          </w:p>
+          <w:p>
+            <w:pPr>
+              <w:keepNext w:val="0"/>
+              <w:keepLines w:val="0"/>
+              <w:suppressLineNumbers w:val="0"/>
+              <w:spacing w:before="156" w:beforeAutospacing="0" w:after="156" w:afterAutospacing="0"/>
+              <w:ind w:left="0" w:right="0"/>
+              <w:rPr>
+                <w:rStyle w:val="9"/>
+                <w:rFonts w:hint="default" w:ascii="宋体" w:hAnsi="宋体" w:eastAsia="宋体" w:cs="宋体"/>
+                <w:sz w:val="24"/>
+                <w:szCs w:val="24"/>
+              </w:rPr>
+            </w:pPr>
+            <w:r>
+              <w:rPr>
+                <w:rFonts w:hint="eastAsia" w:ascii="宋体" w:hAnsi="宋体" w:eastAsia="宋体" w:cs="宋体"/>
+                <w:b w:val="0"/>
+                <w:bCs/>
+                <w:color w:val="000000"/>
+                <w:sz w:val="24"/>
+                <w:szCs w:val="24"/>
+                <w:lang w:val="en-US" w:eastAsia="zh-CN"/>
+              </w:rPr>
+              <w:t>项目成果: BI-SDMI:</w:t>
+            </w:r>
+            <w:r>
+              <w:rPr>
+                <w:rStyle w:val="9"/>
+                <w:rFonts w:hint="default" w:ascii="宋体" w:hAnsi="宋体" w:eastAsia="宋体" w:cs="宋体"/>
+                <w:sz w:val="24"/>
+                <w:szCs w:val="24"/>
+              </w:rPr>
+              <w:t>http://www.sdmi.vip</w:t>
+            </w:r>
+            <w:r>
+              <w:rPr>
+                <w:rFonts w:hint="eastAsia" w:ascii="宋体" w:hAnsi="宋体" w:eastAsia="宋体" w:cs="宋体"/>
+                <w:b w:val="0"/>
+                <w:bCs/>
+                <w:color w:val="000000"/>
+                <w:sz w:val="24"/>
+                <w:szCs w:val="24"/>
+                <w:lang w:val="en-US" w:eastAsia="zh-CN"/>
+              </w:rPr>
+              <w:t xml:space="preserve"> 、 git仓库:</w:t>
+            </w:r>
+            <w:r>
+              <w:rPr>
+                <w:rStyle w:val="9"/>
+                <w:rFonts w:hint="default" w:ascii="宋体" w:hAnsi="宋体" w:eastAsia="宋体" w:cs="宋体"/>
+                <w:sz w:val="24"/>
+                <w:szCs w:val="24"/>
+              </w:rPr>
+              <w:t>http://139.224.252.107:8083</w:t>
+            </w:r>
+          </w:p>
+          <w:p>
+            <w:pPr>
+              <w:keepNext w:val="0"/>
+              <w:keepLines w:val="0"/>
+              <w:suppressLineNumbers w:val="0"/>
+              <w:spacing w:before="156" w:beforeAutospacing="0" w:after="156" w:afterAutospacing="0"/>
+              <w:ind w:left="0" w:right="0" w:firstLine="1200" w:firstLineChars="500"/>
+              <w:rPr>
+                <w:rStyle w:val="9"/>
+                <w:rFonts w:hint="default" w:ascii="宋体" w:hAnsi="宋体" w:eastAsia="宋体" w:cs="宋体"/>
+                <w:sz w:val="24"/>
+                <w:szCs w:val="24"/>
+                <w:lang w:val="en-US" w:eastAsia="zh-CN"/>
+              </w:rPr>
+            </w:pPr>
+            <w:r>
+              <w:rPr>
+                <w:rFonts w:hint="eastAsia" w:ascii="宋体" w:hAnsi="宋体" w:eastAsia="宋体" w:cs="宋体"/>
+                <w:b w:val="0"/>
+                <w:bCs/>
+                <w:color w:val="000000"/>
+                <w:sz w:val="24"/>
+                <w:szCs w:val="24"/>
+                <w:lang w:val="en-US" w:eastAsia="zh-CN"/>
+              </w:rPr>
+              <w:t>BK-SDMI:</w:t>
+            </w:r>
+            <w:r>
+              <w:rPr>
+                <w:rStyle w:val="9"/>
+                <w:rFonts w:hint="default" w:ascii="宋体" w:hAnsi="宋体" w:eastAsia="宋体" w:cs="宋体"/>
+                <w:sz w:val="24"/>
+                <w:szCs w:val="24"/>
+              </w:rPr>
+              <w:t>http</w:t>
+            </w:r>
+            <w:r>
+              <w:rPr>
+                <w:rStyle w:val="9"/>
+                <w:rFonts w:hint="eastAsia" w:ascii="宋体" w:hAnsi="宋体" w:eastAsia="宋体" w:cs="宋体"/>
+                <w:sz w:val="24"/>
+                <w:szCs w:val="24"/>
+                <w:lang w:val="en-US" w:eastAsia="zh-CN"/>
+              </w:rPr>
+              <w:t>s</w:t>
+            </w:r>
+            <w:r>
+              <w:rPr>
+                <w:rStyle w:val="9"/>
+                <w:rFonts w:hint="default" w:ascii="宋体" w:hAnsi="宋体" w:eastAsia="宋体" w:cs="宋体"/>
+                <w:sz w:val="24"/>
+                <w:szCs w:val="24"/>
+              </w:rPr>
+              <w:t>://www.sdmi.</w:t>
+            </w:r>
+            <w:r>
+              <w:rPr>
+                <w:rStyle w:val="9"/>
+                <w:rFonts w:hint="eastAsia" w:ascii="宋体" w:hAnsi="宋体" w:eastAsia="宋体" w:cs="宋体"/>
+                <w:sz w:val="24"/>
+                <w:szCs w:val="24"/>
+                <w:lang w:val="en-US" w:eastAsia="zh-CN"/>
+              </w:rPr>
+              <w:t>top</w:t>
             </w:r>
           </w:p>
         </w:tc>
@@ -2433,8 +2883,8 @@
                 <w:lang w:val="en-US" w:eastAsia="zh-CN" w:bidi="ar-SA"/>
               </w:rPr>
             </w:pPr>
-            <w:bookmarkStart w:id="0" w:name="OLE_LINK22"/>
-            <w:bookmarkStart w:id="1" w:name="OLE_LINK23"/>
+            <w:bookmarkStart w:id="0" w:name="OLE_LINK23"/>
+            <w:bookmarkStart w:id="1" w:name="OLE_LINK22"/>
             <w:r>
               <w:rPr>
                 <w:rFonts w:hint="eastAsia" w:ascii="宋体" w:hAnsi="宋体" w:cs="宋体"/>
@@ -2787,11 +3237,27 @@
                 <w:u w:val="none"/>
                 <w:lang w:val="en-US" w:eastAsia="zh-CN"/>
               </w:rPr>
-              <w:t>团队开发:(产品)医院数据分析</w:t>
+              <w:t>团队开发:</w:t>
+            </w:r>
+            <w:r>
+              <w:rPr>
+                <w:rFonts w:hint="eastAsia" w:ascii="宋体" w:hAnsi="宋体" w:cs="宋体"/>
+                <w:b/>
+                <w:bCs/>
+                <w:color w:val="000000"/>
+                <w:sz w:val="24"/>
+                <w:szCs w:val="24"/>
+                <w:highlight w:val="none"/>
+                <w:u w:val="none"/>
+                <w:lang w:val="en-US" w:eastAsia="zh-CN"/>
+              </w:rPr>
+              <w:t>(产品)医院数据分析</w:t>
             </w:r>
             <w:r>
               <w:rPr>
                 <w:rFonts w:hint="eastAsia" w:ascii="宋体" w:hAnsi="宋体" w:eastAsia="宋体" w:cs="Times New Roman"/>
+                <w:b/>
+                <w:bCs/>
                 <w:szCs w:val="20"/>
               </w:rPr>
               <w:t>·</w:t>
@@ -2799,6 +3265,8 @@
             <w:r>
               <w:rPr>
                 <w:rFonts w:hint="eastAsia" w:ascii="宋体" w:hAnsi="宋体" w:eastAsia="宋体" w:cs="Times New Roman"/>
+                <w:b/>
+                <w:bCs/>
                 <w:szCs w:val="20"/>
                 <w:lang w:val="en-US" w:eastAsia="zh-CN"/>
               </w:rPr>
@@ -3895,7 +4363,23 @@
                 <w:rFonts w:hint="eastAsia"/>
                 <w:lang w:val="en-US" w:eastAsia="zh-CN"/>
               </w:rPr>
-              <w:t>在上线以来,投入医疗行业的使用中,以有良好的口碑,目前使用的代表医院有:上海交通大学医学院附属仁济医院、上海交通大学附属第九人民医院、上海市松江区中心医院等。</w:t>
+              <w:t>在上线以来,投入医疗行业的使用中,以有良好的口碑,目前使用的代表医院有:</w:t>
+            </w:r>
+            <w:r>
+              <w:rPr>
+                <w:rFonts w:hint="eastAsia"/>
+                <w:b/>
+                <w:bCs/>
+                <w:lang w:val="en-US" w:eastAsia="zh-CN"/>
+              </w:rPr>
+              <w:t>上海交通大学医学院附属仁济医院、上海交通大学附属第九人民医院、上海市松江区中心医院</w:t>
+            </w:r>
+            <w:r>
+              <w:rPr>
+                <w:rFonts w:hint="eastAsia"/>
+                <w:lang w:val="en-US" w:eastAsia="zh-CN"/>
+              </w:rPr>
+              <w:t>等。</w:t>
             </w:r>
           </w:p>
         </w:tc>
@@ -3945,9 +4429,9 @@
                 <w:szCs w:val="24"/>
               </w:rPr>
             </w:pPr>
-            <w:bookmarkStart w:id="4" w:name="OLE_LINK30" w:colFirst="0" w:colLast="1"/>
-            <w:bookmarkStart w:id="5" w:name="_Hlk277771711"/>
-            <w:bookmarkStart w:id="6" w:name="OLE_LINK29" w:colFirst="0" w:colLast="1"/>
+            <w:bookmarkStart w:id="4" w:name="_Hlk277771711"/>
+            <w:bookmarkStart w:id="5" w:name="OLE_LINK29" w:colFirst="0" w:colLast="1"/>
+            <w:bookmarkStart w:id="6" w:name="OLE_LINK30" w:colFirst="0" w:colLast="1"/>
             <w:r>
               <w:rPr>
                 <w:rFonts w:hint="eastAsia" w:ascii="宋体" w:hAnsi="宋体" w:cs="宋体"/>
@@ -5168,7 +5652,7 @@
     <w:lsdException w:qFormat="1" w:unhideWhenUsed="0" w:uiPriority="0" w:semiHidden="0" w:name="Title"/>
     <w:lsdException w:unhideWhenUsed="0" w:uiPriority="0" w:semiHidden="0" w:name="Closing"/>
     <w:lsdException w:unhideWhenUsed="0" w:uiPriority="0" w:semiHidden="0" w:name="Signature"/>
-    <w:lsdException w:unhideWhenUsed="0" w:uiPriority="0" w:semiHidden="0" w:name="Default Paragraph Font"/>
+    <w:lsdException w:qFormat="1" w:unhideWhenUsed="0" w:uiPriority="0" w:semiHidden="0" w:name="Default Paragraph Font"/>
     <w:lsdException w:unhideWhenUsed="0" w:uiPriority="0" w:semiHidden="0" w:name="Body Text"/>
     <w:lsdException w:unhideWhenUsed="0" w:uiPriority="0" w:semiHidden="0" w:name="Body Text Indent"/>
     <w:lsdException w:unhideWhenUsed="0" w:uiPriority="0" w:semiHidden="0" w:name="List Continue"/>
@@ -5370,6 +5854,7 @@
   </w:style>
   <w:style w:type="character" w:default="1" w:styleId="8">
     <w:name w:val="Default Paragraph Font"/>
+    <w:qFormat/>
     <w:uiPriority w:val="0"/>
   </w:style>
   <w:style w:type="table" w:default="1" w:styleId="6">

</xml_diff>